<commit_message>
Elfelejtet doc ki töltése
</commit_message>
<xml_diff>
--- a/Tar_Gergo_Etlap.docx
+++ b/Tar_Gergo_Etlap.docx
@@ -1,6 +1,6 @@
 
 <file path=word/document.xml><?xml version="1.0" encoding="utf-8"?>
-<w:document xmlns:wpc="http://schemas.microsoft.com/office/word/2010/wordprocessingCanvas" xmlns:cx="http://schemas.microsoft.com/office/drawing/2014/chartex" xmlns:cx1="http://schemas.microsoft.com/office/drawing/2015/9/8/chartex" xmlns:cx2="http://schemas.microsoft.com/office/drawing/2015/10/21/chartex" xmlns:cx3="http://schemas.microsoft.com/office/drawing/2016/5/9/chartex" xmlns:cx4="http://schemas.microsoft.com/office/drawing/2016/5/10/chartex" xmlns:cx5="http://schemas.microsoft.com/office/drawing/2016/5/11/chartex" xmlns:cx6="http://schemas.microsoft.com/office/drawing/2016/5/12/chartex" xmlns:cx7="http://schemas.microsoft.com/office/drawing/2016/5/13/chartex" xmlns:cx8="http://schemas.microsoft.com/office/drawing/2016/5/14/chartex" xmlns:mc="http://schemas.openxmlformats.org/markup-compatibility/2006" xmlns:aink="http://schemas.microsoft.com/office/drawing/2016/ink" xmlns:am3d="http://schemas.microsoft.com/office/drawing/2017/model3d" xmlns:o="urn:schemas-microsoft-com:office:office" xmlns:r="http://schemas.openxmlformats.org/officeDocument/2006/relationships" xmlns:m="http://schemas.openxmlformats.org/officeDocument/2006/math" xmlns:v="urn:schemas-microsoft-com:vml" xmlns:wp14="http://schemas.microsoft.com/office/word/2010/wordprocessingDrawing" xmlns:wp="http://schemas.openxmlformats.org/drawingml/2006/wordprocessingDrawing" xmlns:w10="urn:schemas-microsoft-com:office:word" xmlns:w="http://schemas.openxmlformats.org/wordprocessingml/2006/main" xmlns:w14="http://schemas.microsoft.com/office/word/2010/wordml" xmlns:w15="http://schemas.microsoft.com/office/word/2012/wordml" xmlns:w16cid="http://schemas.microsoft.com/office/word/2016/wordml/cid" xmlns:w16se="http://schemas.microsoft.com/office/word/2015/wordml/symex" xmlns:wpg="http://schemas.microsoft.com/office/word/2010/wordprocessingGroup" xmlns:wpi="http://schemas.microsoft.com/office/word/2010/wordprocessingInk" xmlns:wne="http://schemas.microsoft.com/office/word/2006/wordml" xmlns:wps="http://schemas.microsoft.com/office/word/2010/wordprocessingShape" mc:Ignorable="w14 w15 w16se w16cid wp14">
+<w:document xmlns:wpc="http://schemas.microsoft.com/office/word/2010/wordprocessingCanvas" xmlns:cx="http://schemas.microsoft.com/office/drawing/2014/chartex" xmlns:cx1="http://schemas.microsoft.com/office/drawing/2015/9/8/chartex" xmlns:cx2="http://schemas.microsoft.com/office/drawing/2015/10/21/chartex" xmlns:cx3="http://schemas.microsoft.com/office/drawing/2016/5/9/chartex" xmlns:cx4="http://schemas.microsoft.com/office/drawing/2016/5/10/chartex" xmlns:cx5="http://schemas.microsoft.com/office/drawing/2016/5/11/chartex" xmlns:cx6="http://schemas.microsoft.com/office/drawing/2016/5/12/chartex" xmlns:cx7="http://schemas.microsoft.com/office/drawing/2016/5/13/chartex" xmlns:cx8="http://schemas.microsoft.com/office/drawing/2016/5/14/chartex" xmlns:mc="http://schemas.openxmlformats.org/markup-compatibility/2006" xmlns:aink="http://schemas.microsoft.com/office/drawing/2016/ink" xmlns:am3d="http://schemas.microsoft.com/office/drawing/2017/model3d" xmlns:o="urn:schemas-microsoft-com:office:office" xmlns:oel="http://schemas.microsoft.com/office/2019/extlst" xmlns:r="http://schemas.openxmlformats.org/officeDocument/2006/relationships" xmlns:m="http://schemas.openxmlformats.org/officeDocument/2006/math" xmlns:v="urn:schemas-microsoft-com:vml" xmlns:wp14="http://schemas.microsoft.com/office/word/2010/wordprocessingDrawing" xmlns:wp="http://schemas.openxmlformats.org/drawingml/2006/wordprocessingDrawing" xmlns:w10="urn:schemas-microsoft-com:office:word" xmlns:w="http://schemas.openxmlformats.org/wordprocessingml/2006/main" xmlns:w14="http://schemas.microsoft.com/office/word/2010/wordml" xmlns:w15="http://schemas.microsoft.com/office/word/2012/wordml" xmlns:w16cex="http://schemas.microsoft.com/office/word/2018/wordml/cex" xmlns:w16cid="http://schemas.microsoft.com/office/word/2016/wordml/cid" xmlns:w16="http://schemas.microsoft.com/office/word/2018/wordml" xmlns:w16sdtdh="http://schemas.microsoft.com/office/word/2020/wordml/sdtdatahash" xmlns:w16se="http://schemas.microsoft.com/office/word/2015/wordml/symex" xmlns:wpg="http://schemas.microsoft.com/office/word/2010/wordprocessingGroup" xmlns:wpi="http://schemas.microsoft.com/office/word/2010/wordprocessingInk" xmlns:wne="http://schemas.microsoft.com/office/word/2006/wordml" xmlns:wps="http://schemas.microsoft.com/office/word/2010/wordprocessingShape" mc:Ignorable="w14 w15 w16se w16cid w16 w16cex w16sdtdh wp14">
   <w:body>
     <w:p>
       <w:pPr>
@@ -10,7 +10,6 @@
           <w:szCs w:val="40"/>
         </w:rPr>
       </w:pPr>
-      <w:proofErr w:type="spellStart"/>
       <w:r>
         <w:rPr>
           <w:rStyle w:val="Cmsor1Char"/>
@@ -19,7 +18,6 @@
         </w:rPr>
         <w:t>Kinézet</w:t>
       </w:r>
-      <w:proofErr w:type="spellEnd"/>
     </w:p>
     <w:p>
       <w:pPr>
@@ -53,7 +51,6 @@
           <w:szCs w:val="36"/>
         </w:rPr>
       </w:pPr>
-      <w:proofErr w:type="spellStart"/>
       <w:r>
         <w:rPr>
           <w:sz w:val="36"/>
@@ -68,7 +65,6 @@
         </w:rPr>
         <w:t>i</w:t>
       </w:r>
-      <w:proofErr w:type="spellEnd"/>
       <w:r>
         <w:rPr>
           <w:sz w:val="36"/>
@@ -89,29 +85,12 @@
           <w:szCs w:val="36"/>
         </w:rPr>
       </w:pPr>
-      <w:proofErr w:type="spellStart"/>
-      <w:r>
-        <w:rPr>
-          <w:sz w:val="36"/>
-          <w:szCs w:val="36"/>
-        </w:rPr>
-        <w:t>sor</w:t>
-      </w:r>
-      <w:proofErr w:type="spellEnd"/>
-      <w:r>
-        <w:rPr>
-          <w:sz w:val="36"/>
-          <w:szCs w:val="36"/>
-        </w:rPr>
-        <w:t>(</w:t>
-      </w:r>
-      <w:proofErr w:type="spellStart"/>
-      <w:r>
-        <w:rPr>
-          <w:sz w:val="36"/>
-          <w:szCs w:val="36"/>
-        </w:rPr>
-        <w:t>je</w:t>
+      <w:r>
+        <w:rPr>
+          <w:sz w:val="36"/>
+          <w:szCs w:val="36"/>
+        </w:rPr>
+        <w:t>sor(je</w:t>
       </w:r>
       <w:r>
         <w:rPr>
@@ -120,7 +99,6 @@
         </w:rPr>
         <w:t>l,db</w:t>
       </w:r>
-      <w:proofErr w:type="spellEnd"/>
       <w:r>
         <w:rPr>
           <w:sz w:val="36"/>
@@ -148,47 +126,13 @@
         </w:rPr>
         <w:t>cim(</w:t>
       </w:r>
-      <w:proofErr w:type="spellStart"/>
-      <w:r>
-        <w:rPr>
-          <w:sz w:val="36"/>
-          <w:szCs w:val="36"/>
-        </w:rPr>
-        <w:t>jel</w:t>
-      </w:r>
-      <w:proofErr w:type="spellEnd"/>
-      <w:r>
-        <w:rPr>
-          <w:sz w:val="36"/>
-          <w:szCs w:val="36"/>
-        </w:rPr>
-        <w:t xml:space="preserve">, </w:t>
-      </w:r>
-      <w:proofErr w:type="spellStart"/>
-      <w:r>
-        <w:rPr>
-          <w:sz w:val="36"/>
-          <w:szCs w:val="36"/>
-        </w:rPr>
-        <w:t>szoveg</w:t>
-      </w:r>
-      <w:proofErr w:type="spellEnd"/>
-      <w:r>
-        <w:rPr>
-          <w:sz w:val="36"/>
-          <w:szCs w:val="36"/>
-        </w:rPr>
-        <w:t xml:space="preserve">, jel2, </w:t>
-      </w:r>
-      <w:proofErr w:type="spellStart"/>
-      <w:r>
-        <w:rPr>
-          <w:sz w:val="36"/>
-          <w:szCs w:val="36"/>
-        </w:rPr>
-        <w:t>etlap_hossz</w:t>
-      </w:r>
-      <w:proofErr w:type="spellEnd"/>
+      <w:r>
+        <w:rPr>
+          <w:sz w:val="36"/>
+          <w:szCs w:val="36"/>
+        </w:rPr>
+        <w:t>jel, szoveg, jel2, etlap_hossz</w:t>
+      </w:r>
       <w:r>
         <w:rPr>
           <w:sz w:val="36"/>
@@ -214,97 +158,15 @@
           <w:sz w:val="36"/>
           <w:szCs w:val="36"/>
         </w:rPr>
-        <w:t xml:space="preserve"> </w:t>
-      </w:r>
-      <w:proofErr w:type="spellStart"/>
-      <w:r>
-        <w:rPr>
-          <w:sz w:val="36"/>
-          <w:szCs w:val="36"/>
-        </w:rPr>
-        <w:t>kaja</w:t>
-      </w:r>
-      <w:proofErr w:type="spellEnd"/>
-      <w:r>
-        <w:rPr>
-          <w:sz w:val="36"/>
-          <w:szCs w:val="36"/>
-        </w:rPr>
-        <w:t>(</w:t>
-      </w:r>
-      <w:proofErr w:type="spellStart"/>
-      <w:r>
-        <w:rPr>
-          <w:sz w:val="36"/>
-          <w:szCs w:val="36"/>
-        </w:rPr>
-        <w:t>jel</w:t>
-      </w:r>
-      <w:proofErr w:type="spellEnd"/>
-      <w:r>
-        <w:rPr>
-          <w:sz w:val="36"/>
-          <w:szCs w:val="36"/>
-        </w:rPr>
-        <w:t xml:space="preserve">, </w:t>
-      </w:r>
-      <w:proofErr w:type="spellStart"/>
-      <w:r>
-        <w:rPr>
-          <w:sz w:val="36"/>
-          <w:szCs w:val="36"/>
-        </w:rPr>
-        <w:t>levesek</w:t>
-      </w:r>
-      <w:proofErr w:type="spellEnd"/>
-      <w:r>
-        <w:rPr>
-          <w:sz w:val="36"/>
-          <w:szCs w:val="36"/>
-        </w:rPr>
-        <w:t xml:space="preserve">, </w:t>
-      </w:r>
-      <w:proofErr w:type="spellStart"/>
-      <w:r>
-        <w:rPr>
-          <w:sz w:val="36"/>
-          <w:szCs w:val="36"/>
-        </w:rPr>
-        <w:t>levesAr</w:t>
-      </w:r>
-      <w:proofErr w:type="spellEnd"/>
-      <w:r>
-        <w:rPr>
-          <w:sz w:val="36"/>
-          <w:szCs w:val="36"/>
-        </w:rPr>
-        <w:t xml:space="preserve">, </w:t>
-      </w:r>
-      <w:proofErr w:type="spellStart"/>
-      <w:r>
-        <w:rPr>
-          <w:sz w:val="36"/>
-          <w:szCs w:val="36"/>
-        </w:rPr>
-        <w:t>penznem</w:t>
-      </w:r>
-      <w:proofErr w:type="spellEnd"/>
-      <w:r>
-        <w:rPr>
-          <w:sz w:val="36"/>
-          <w:szCs w:val="36"/>
-        </w:rPr>
-        <w:t xml:space="preserve">, jel2, </w:t>
-      </w:r>
-      <w:proofErr w:type="spellStart"/>
-      <w:r>
-        <w:rPr>
-          <w:sz w:val="36"/>
-          <w:szCs w:val="36"/>
-        </w:rPr>
-        <w:t>etlap_hossz</w:t>
-      </w:r>
-      <w:proofErr w:type="spellEnd"/>
+        <w:t xml:space="preserve"> kaja(</w:t>
+      </w:r>
+      <w:r>
+        <w:rPr>
+          <w:sz w:val="36"/>
+          <w:szCs w:val="36"/>
+        </w:rPr>
+        <w:t>jel, levesek, levesAr, penznem, jel2, etlap_hossz</w:t>
+      </w:r>
       <w:r>
         <w:rPr>
           <w:sz w:val="36"/>
@@ -332,79 +194,13 @@
         </w:rPr>
         <w:t xml:space="preserve"> kaja2(</w:t>
       </w:r>
-      <w:proofErr w:type="spellStart"/>
-      <w:r>
-        <w:rPr>
-          <w:sz w:val="36"/>
-          <w:szCs w:val="36"/>
-        </w:rPr>
-        <w:t>jel</w:t>
-      </w:r>
-      <w:proofErr w:type="spellEnd"/>
-      <w:r>
-        <w:rPr>
-          <w:sz w:val="36"/>
-          <w:szCs w:val="36"/>
-        </w:rPr>
-        <w:t xml:space="preserve">, </w:t>
-      </w:r>
-      <w:proofErr w:type="spellStart"/>
-      <w:r>
-        <w:rPr>
-          <w:sz w:val="36"/>
-          <w:szCs w:val="36"/>
-        </w:rPr>
-        <w:t>levesek</w:t>
-      </w:r>
-      <w:proofErr w:type="spellEnd"/>
-      <w:r>
-        <w:rPr>
-          <w:sz w:val="36"/>
-          <w:szCs w:val="36"/>
-        </w:rPr>
-        <w:t xml:space="preserve">, </w:t>
-      </w:r>
-      <w:proofErr w:type="spellStart"/>
-      <w:r>
-        <w:rPr>
-          <w:sz w:val="36"/>
-          <w:szCs w:val="36"/>
-        </w:rPr>
-        <w:t>levesAr</w:t>
-      </w:r>
-      <w:proofErr w:type="spellEnd"/>
-      <w:r>
-        <w:rPr>
-          <w:sz w:val="36"/>
-          <w:szCs w:val="36"/>
-        </w:rPr>
-        <w:t xml:space="preserve">, </w:t>
-      </w:r>
-      <w:proofErr w:type="spellStart"/>
-      <w:r>
-        <w:rPr>
-          <w:sz w:val="36"/>
-          <w:szCs w:val="36"/>
-        </w:rPr>
-        <w:t>penznem</w:t>
-      </w:r>
-      <w:proofErr w:type="spellEnd"/>
-      <w:r>
-        <w:rPr>
-          <w:sz w:val="36"/>
-          <w:szCs w:val="36"/>
-        </w:rPr>
-        <w:t xml:space="preserve">, jel2, </w:t>
-      </w:r>
-      <w:proofErr w:type="spellStart"/>
-      <w:r>
-        <w:rPr>
-          <w:sz w:val="36"/>
-          <w:szCs w:val="36"/>
-        </w:rPr>
-        <w:t>etlap_hossz</w:t>
-      </w:r>
-      <w:proofErr w:type="spellEnd"/>
+      <w:r>
+        <w:rPr>
+          <w:sz w:val="36"/>
+          <w:szCs w:val="36"/>
+        </w:rPr>
+        <w:t>jel, levesek, levesAr, penznem, jel2, etlap_hossz</w:t>
+      </w:r>
       <w:r>
         <w:rPr>
           <w:sz w:val="36"/>
@@ -428,460 +224,58 @@
           <w:szCs w:val="36"/>
         </w:rPr>
       </w:pPr>
-      <w:proofErr w:type="spellStart"/>
-      <w:r>
-        <w:rPr>
-          <w:sz w:val="36"/>
-          <w:szCs w:val="36"/>
-        </w:rPr>
-        <w:t>sor</w:t>
-      </w:r>
-      <w:proofErr w:type="spellEnd"/>
-      <w:r>
-        <w:rPr>
-          <w:sz w:val="36"/>
-          <w:szCs w:val="36"/>
-        </w:rPr>
-        <w:t>():</w:t>
-      </w:r>
-      <w:proofErr w:type="spellStart"/>
-      <w:r>
-        <w:rPr>
-          <w:sz w:val="36"/>
-          <w:szCs w:val="36"/>
-        </w:rPr>
-        <w:t>feladata</w:t>
-      </w:r>
-      <w:proofErr w:type="spellEnd"/>
-      <w:r>
-        <w:rPr>
-          <w:sz w:val="36"/>
-          <w:szCs w:val="36"/>
-        </w:rPr>
-        <w:t xml:space="preserve"> </w:t>
-      </w:r>
-      <w:proofErr w:type="spellStart"/>
-      <w:r>
-        <w:rPr>
-          <w:sz w:val="36"/>
-          <w:szCs w:val="36"/>
-        </w:rPr>
-        <w:t>az</w:t>
-      </w:r>
-      <w:proofErr w:type="spellEnd"/>
-      <w:r>
-        <w:rPr>
-          <w:sz w:val="36"/>
-          <w:szCs w:val="36"/>
-        </w:rPr>
-        <w:t xml:space="preserve"> ,</w:t>
-      </w:r>
-      <w:proofErr w:type="spellStart"/>
-      <w:r>
-        <w:rPr>
-          <w:sz w:val="36"/>
-          <w:szCs w:val="36"/>
-        </w:rPr>
-        <w:t>hogy</w:t>
-      </w:r>
-      <w:proofErr w:type="spellEnd"/>
-      <w:r>
-        <w:rPr>
-          <w:sz w:val="36"/>
-          <w:szCs w:val="36"/>
-        </w:rPr>
-        <w:t xml:space="preserve"> </w:t>
-      </w:r>
-      <w:proofErr w:type="spellStart"/>
-      <w:r>
-        <w:rPr>
-          <w:sz w:val="36"/>
-          <w:szCs w:val="36"/>
-        </w:rPr>
-        <w:t>egy</w:t>
-      </w:r>
-      <w:proofErr w:type="spellEnd"/>
-      <w:r>
-        <w:rPr>
-          <w:sz w:val="36"/>
-          <w:szCs w:val="36"/>
-        </w:rPr>
-        <w:t xml:space="preserve"> </w:t>
-      </w:r>
-      <w:proofErr w:type="spellStart"/>
-      <w:r>
-        <w:rPr>
-          <w:sz w:val="36"/>
-          <w:szCs w:val="36"/>
-        </w:rPr>
-        <w:t>megadott</w:t>
-      </w:r>
-      <w:proofErr w:type="spellEnd"/>
-      <w:r>
-        <w:rPr>
-          <w:sz w:val="36"/>
-          <w:szCs w:val="36"/>
-        </w:rPr>
-        <w:t xml:space="preserve"> </w:t>
-      </w:r>
-      <w:proofErr w:type="spellStart"/>
-      <w:r>
-        <w:rPr>
-          <w:sz w:val="36"/>
-          <w:szCs w:val="36"/>
-        </w:rPr>
-        <w:t>jel</w:t>
-      </w:r>
-      <w:proofErr w:type="spellEnd"/>
-      <w:r>
-        <w:rPr>
-          <w:sz w:val="36"/>
-          <w:szCs w:val="36"/>
-        </w:rPr>
-        <w:t xml:space="preserve">-t </w:t>
-      </w:r>
-      <w:proofErr w:type="spellStart"/>
-      <w:r>
-        <w:rPr>
-          <w:sz w:val="36"/>
-          <w:szCs w:val="36"/>
-        </w:rPr>
-        <w:t>anyiszor</w:t>
-      </w:r>
-      <w:proofErr w:type="spellEnd"/>
-      <w:r>
-        <w:rPr>
-          <w:sz w:val="36"/>
-          <w:szCs w:val="36"/>
-        </w:rPr>
-        <w:t xml:space="preserve"> </w:t>
-      </w:r>
-      <w:proofErr w:type="spellStart"/>
-      <w:r>
-        <w:rPr>
-          <w:sz w:val="36"/>
-          <w:szCs w:val="36"/>
-        </w:rPr>
-        <w:t>tegye</w:t>
-      </w:r>
-      <w:proofErr w:type="spellEnd"/>
-      <w:r>
-        <w:rPr>
-          <w:sz w:val="36"/>
-          <w:szCs w:val="36"/>
-        </w:rPr>
-        <w:t xml:space="preserve"> </w:t>
-      </w:r>
-      <w:proofErr w:type="spellStart"/>
-      <w:r>
-        <w:rPr>
-          <w:sz w:val="36"/>
-          <w:szCs w:val="36"/>
-        </w:rPr>
-        <w:t>bele</w:t>
-      </w:r>
-      <w:proofErr w:type="spellEnd"/>
-      <w:r>
-        <w:rPr>
-          <w:sz w:val="36"/>
-          <w:szCs w:val="36"/>
-        </w:rPr>
-        <w:t xml:space="preserve"> a </w:t>
-      </w:r>
-      <w:proofErr w:type="spellStart"/>
-      <w:r>
-        <w:rPr>
-          <w:sz w:val="36"/>
-          <w:szCs w:val="36"/>
-        </w:rPr>
-        <w:t>sorba</w:t>
-      </w:r>
-      <w:proofErr w:type="spellEnd"/>
-      <w:r>
-        <w:rPr>
-          <w:sz w:val="36"/>
-          <w:szCs w:val="36"/>
-        </w:rPr>
-        <w:t xml:space="preserve"> </w:t>
-      </w:r>
-      <w:proofErr w:type="spellStart"/>
-      <w:r>
-        <w:rPr>
-          <w:sz w:val="36"/>
-          <w:szCs w:val="36"/>
-        </w:rPr>
-        <w:t>ahány</w:t>
-      </w:r>
-      <w:proofErr w:type="spellEnd"/>
-      <w:r>
-        <w:rPr>
-          <w:sz w:val="36"/>
-          <w:szCs w:val="36"/>
-        </w:rPr>
-        <w:t xml:space="preserve"> </w:t>
-      </w:r>
-      <w:proofErr w:type="spellStart"/>
-      <w:r>
-        <w:rPr>
-          <w:sz w:val="36"/>
-          <w:szCs w:val="36"/>
-        </w:rPr>
-        <w:t>db</w:t>
-      </w:r>
-      <w:proofErr w:type="spellEnd"/>
-      <w:r>
-        <w:rPr>
-          <w:sz w:val="36"/>
-          <w:szCs w:val="36"/>
-        </w:rPr>
-        <w:t xml:space="preserve">-t </w:t>
-      </w:r>
-      <w:proofErr w:type="spellStart"/>
-      <w:r>
-        <w:rPr>
-          <w:sz w:val="36"/>
-          <w:szCs w:val="36"/>
-        </w:rPr>
-        <w:t>adtunk</w:t>
-      </w:r>
-      <w:proofErr w:type="spellEnd"/>
-      <w:r>
-        <w:rPr>
-          <w:sz w:val="36"/>
-          <w:szCs w:val="36"/>
-        </w:rPr>
-        <w:t xml:space="preserve"> meg.</w:t>
-      </w:r>
-    </w:p>
-    <w:p>
-      <w:pPr>
-        <w:rPr>
-          <w:sz w:val="36"/>
-          <w:szCs w:val="36"/>
-        </w:rPr>
-      </w:pPr>
-    </w:p>
-    <w:p>
-      <w:pPr>
-        <w:rPr>
-          <w:sz w:val="36"/>
-          <w:szCs w:val="36"/>
-        </w:rPr>
-      </w:pPr>
-      <w:r>
-        <w:rPr>
-          <w:sz w:val="36"/>
-          <w:szCs w:val="36"/>
-        </w:rPr>
-        <w:t>cim():</w:t>
-      </w:r>
-      <w:proofErr w:type="spellStart"/>
-      <w:r>
-        <w:rPr>
-          <w:sz w:val="36"/>
-          <w:szCs w:val="36"/>
-        </w:rPr>
-        <w:t>Cím</w:t>
-      </w:r>
-      <w:proofErr w:type="spellEnd"/>
-      <w:r>
-        <w:rPr>
-          <w:sz w:val="36"/>
-          <w:szCs w:val="36"/>
-        </w:rPr>
-        <w:t xml:space="preserve"> </w:t>
-      </w:r>
-      <w:proofErr w:type="spellStart"/>
-      <w:r>
-        <w:rPr>
-          <w:sz w:val="36"/>
-          <w:szCs w:val="36"/>
-        </w:rPr>
-        <w:t>sorokat</w:t>
-      </w:r>
-      <w:proofErr w:type="spellEnd"/>
-      <w:r>
-        <w:rPr>
-          <w:sz w:val="36"/>
-          <w:szCs w:val="36"/>
-        </w:rPr>
-        <w:t xml:space="preserve"> </w:t>
-      </w:r>
-      <w:proofErr w:type="spellStart"/>
-      <w:r>
-        <w:rPr>
-          <w:sz w:val="36"/>
-          <w:szCs w:val="36"/>
-        </w:rPr>
-        <w:t>csinálja</w:t>
-      </w:r>
-      <w:proofErr w:type="spellEnd"/>
-      <w:r>
-        <w:rPr>
-          <w:sz w:val="36"/>
-          <w:szCs w:val="36"/>
-        </w:rPr>
-        <w:t xml:space="preserve"> meg.</w:t>
-      </w:r>
-    </w:p>
-    <w:p>
-      <w:pPr>
-        <w:rPr>
-          <w:sz w:val="36"/>
-          <w:szCs w:val="36"/>
-        </w:rPr>
-      </w:pPr>
-    </w:p>
-    <w:p>
-      <w:pPr>
-        <w:rPr>
-          <w:sz w:val="36"/>
-          <w:szCs w:val="36"/>
-        </w:rPr>
-      </w:pPr>
-      <w:proofErr w:type="spellStart"/>
-      <w:r>
-        <w:rPr>
-          <w:sz w:val="36"/>
-          <w:szCs w:val="36"/>
-        </w:rPr>
-        <w:t>kaja</w:t>
-      </w:r>
-      <w:proofErr w:type="spellEnd"/>
-      <w:r>
-        <w:rPr>
-          <w:sz w:val="36"/>
-          <w:szCs w:val="36"/>
-        </w:rPr>
-        <w:t>(),kaja2():</w:t>
-      </w:r>
-      <w:proofErr w:type="spellStart"/>
-      <w:r>
-        <w:rPr>
-          <w:sz w:val="36"/>
-          <w:szCs w:val="36"/>
-        </w:rPr>
-        <w:t>feladata</w:t>
-      </w:r>
-      <w:proofErr w:type="spellEnd"/>
-      <w:r>
-        <w:rPr>
-          <w:sz w:val="36"/>
-          <w:szCs w:val="36"/>
-        </w:rPr>
-        <w:t xml:space="preserve"> ,</w:t>
-      </w:r>
-      <w:proofErr w:type="spellStart"/>
-      <w:r>
-        <w:rPr>
-          <w:sz w:val="36"/>
-          <w:szCs w:val="36"/>
-        </w:rPr>
-        <w:t>hogy</w:t>
-      </w:r>
-      <w:proofErr w:type="spellEnd"/>
-      <w:r>
-        <w:rPr>
-          <w:sz w:val="36"/>
-          <w:szCs w:val="36"/>
-        </w:rPr>
-        <w:t xml:space="preserve"> meg </w:t>
-      </w:r>
-      <w:proofErr w:type="spellStart"/>
-      <w:r>
-        <w:rPr>
-          <w:sz w:val="36"/>
-          <w:szCs w:val="36"/>
-        </w:rPr>
-        <w:t>adott</w:t>
-      </w:r>
-      <w:proofErr w:type="spellEnd"/>
-      <w:r>
-        <w:rPr>
-          <w:sz w:val="36"/>
-          <w:szCs w:val="36"/>
-        </w:rPr>
-        <w:t xml:space="preserve"> </w:t>
-      </w:r>
-      <w:proofErr w:type="spellStart"/>
-      <w:r>
-        <w:rPr>
-          <w:sz w:val="36"/>
-          <w:szCs w:val="36"/>
-        </w:rPr>
-        <w:t>ételek</w:t>
-      </w:r>
-      <w:proofErr w:type="spellEnd"/>
-      <w:r>
-        <w:rPr>
-          <w:sz w:val="36"/>
-          <w:szCs w:val="36"/>
-        </w:rPr>
-        <w:t xml:space="preserve"> </w:t>
-      </w:r>
-      <w:proofErr w:type="spellStart"/>
-      <w:r>
-        <w:rPr>
-          <w:sz w:val="36"/>
-          <w:szCs w:val="36"/>
-        </w:rPr>
-        <w:t>és</w:t>
-      </w:r>
-      <w:proofErr w:type="spellEnd"/>
-      <w:r>
-        <w:rPr>
-          <w:sz w:val="36"/>
-          <w:szCs w:val="36"/>
-        </w:rPr>
-        <w:t xml:space="preserve"> </w:t>
-      </w:r>
-      <w:proofErr w:type="spellStart"/>
-      <w:r>
-        <w:rPr>
-          <w:sz w:val="36"/>
-          <w:szCs w:val="36"/>
-        </w:rPr>
-        <w:t>árait</w:t>
-      </w:r>
-      <w:proofErr w:type="spellEnd"/>
-      <w:r>
-        <w:rPr>
-          <w:sz w:val="36"/>
-          <w:szCs w:val="36"/>
-        </w:rPr>
-        <w:t xml:space="preserve"> </w:t>
-      </w:r>
-      <w:proofErr w:type="spellStart"/>
-      <w:r>
-        <w:rPr>
-          <w:sz w:val="36"/>
-          <w:szCs w:val="36"/>
-        </w:rPr>
-        <w:t>irassa</w:t>
-      </w:r>
-      <w:proofErr w:type="spellEnd"/>
-      <w:r>
-        <w:rPr>
-          <w:sz w:val="36"/>
-          <w:szCs w:val="36"/>
-        </w:rPr>
-        <w:t xml:space="preserve"> </w:t>
-      </w:r>
-      <w:proofErr w:type="spellStart"/>
-      <w:r>
-        <w:rPr>
-          <w:sz w:val="36"/>
-          <w:szCs w:val="36"/>
-        </w:rPr>
-        <w:t>ki</w:t>
-      </w:r>
-      <w:proofErr w:type="spellEnd"/>
-      <w:r>
-        <w:rPr>
-          <w:sz w:val="36"/>
-          <w:szCs w:val="36"/>
-        </w:rPr>
-        <w:t>.</w:t>
+      <w:r>
+        <w:rPr>
+          <w:sz w:val="36"/>
+          <w:szCs w:val="36"/>
+        </w:rPr>
+        <w:t>sor():feladata az ,hogy egy megadott jel-t anyiszor tegye bele a sorba ahány db-t adtunk meg.</w:t>
+      </w:r>
+    </w:p>
+    <w:p>
+      <w:pPr>
+        <w:rPr>
+          <w:sz w:val="36"/>
+          <w:szCs w:val="36"/>
+        </w:rPr>
+      </w:pPr>
+    </w:p>
+    <w:p>
+      <w:pPr>
+        <w:rPr>
+          <w:sz w:val="36"/>
+          <w:szCs w:val="36"/>
+        </w:rPr>
+      </w:pPr>
+      <w:r>
+        <w:rPr>
+          <w:sz w:val="36"/>
+          <w:szCs w:val="36"/>
+        </w:rPr>
+        <w:t>cim():Cím sorokat csinálja meg.</w:t>
+      </w:r>
+    </w:p>
+    <w:p>
+      <w:pPr>
+        <w:rPr>
+          <w:sz w:val="36"/>
+          <w:szCs w:val="36"/>
+        </w:rPr>
+      </w:pPr>
+    </w:p>
+    <w:p>
+      <w:pPr>
+        <w:rPr>
+          <w:sz w:val="36"/>
+          <w:szCs w:val="36"/>
+        </w:rPr>
+      </w:pPr>
+      <w:r>
+        <w:rPr>
+          <w:sz w:val="36"/>
+          <w:szCs w:val="36"/>
+        </w:rPr>
+        <w:t>kaja(),kaja2():feladata ,hogy meg adott ételek és árait irassa ki.</w:t>
       </w:r>
     </w:p>
     <w:p>
@@ -901,37 +295,12 @@
           <w:szCs w:val="40"/>
         </w:rPr>
       </w:pPr>
-      <w:proofErr w:type="spellStart"/>
       <w:r>
         <w:rPr>
           <w:sz w:val="40"/>
           <w:szCs w:val="40"/>
         </w:rPr>
-        <w:t>Tervezet</w:t>
-      </w:r>
-      <w:proofErr w:type="spellEnd"/>
-      <w:r>
-        <w:rPr>
-          <w:sz w:val="40"/>
-          <w:szCs w:val="40"/>
-        </w:rPr>
-        <w:t xml:space="preserve"> </w:t>
-      </w:r>
-      <w:proofErr w:type="spellStart"/>
-      <w:r>
-        <w:rPr>
-          <w:sz w:val="40"/>
-          <w:szCs w:val="40"/>
-        </w:rPr>
-        <w:t>nézete</w:t>
-      </w:r>
-      <w:proofErr w:type="spellEnd"/>
-      <w:r>
-        <w:rPr>
-          <w:sz w:val="40"/>
-          <w:szCs w:val="40"/>
-        </w:rPr>
-        <w:t>:</w:t>
+        <w:t>Tervezet nézete:</w:t>
       </w:r>
     </w:p>
     <w:p>
@@ -953,6 +322,7 @@
       </w:pPr>
       <w:r>
         <w:rPr>
+          <w:noProof/>
           <w:sz w:val="36"/>
           <w:szCs w:val="36"/>
         </w:rPr>
@@ -1148,7 +518,6 @@
           <w:szCs w:val="36"/>
         </w:rPr>
       </w:pPr>
-      <w:proofErr w:type="spellStart"/>
       <w:r>
         <w:rPr>
           <w:sz w:val="36"/>
@@ -1163,7 +532,6 @@
         </w:rPr>
         <w:t>i</w:t>
       </w:r>
-      <w:proofErr w:type="spellEnd"/>
       <w:r>
         <w:rPr>
           <w:sz w:val="36"/>
@@ -1185,7 +553,6 @@
           <w:lang w:val="hu-HU"/>
         </w:rPr>
       </w:pPr>
-      <w:proofErr w:type="spellStart"/>
       <w:r>
         <w:rPr>
           <w:sz w:val="36"/>
@@ -1205,95 +572,7 @@
           <w:sz w:val="36"/>
           <w:szCs w:val="36"/>
         </w:rPr>
-        <w:t>ndelesLeves</w:t>
-      </w:r>
-      <w:proofErr w:type="spellEnd"/>
-      <w:r>
-        <w:rPr>
-          <w:sz w:val="36"/>
-          <w:szCs w:val="36"/>
-        </w:rPr>
-        <w:t xml:space="preserve">(jel1, </w:t>
-      </w:r>
-      <w:proofErr w:type="spellStart"/>
-      <w:r>
-        <w:rPr>
-          <w:sz w:val="36"/>
-          <w:szCs w:val="36"/>
-        </w:rPr>
-        <w:t>levesek</w:t>
-      </w:r>
-      <w:proofErr w:type="spellEnd"/>
-      <w:r>
-        <w:rPr>
-          <w:sz w:val="36"/>
-          <w:szCs w:val="36"/>
-        </w:rPr>
-        <w:t xml:space="preserve">, </w:t>
-      </w:r>
-      <w:proofErr w:type="spellStart"/>
-      <w:r>
-        <w:rPr>
-          <w:sz w:val="36"/>
-          <w:szCs w:val="36"/>
-        </w:rPr>
-        <w:t>levesAr</w:t>
-      </w:r>
-      <w:proofErr w:type="spellEnd"/>
-      <w:r>
-        <w:rPr>
-          <w:sz w:val="36"/>
-          <w:szCs w:val="36"/>
-        </w:rPr>
-        <w:t xml:space="preserve">, jel2, </w:t>
-      </w:r>
-      <w:proofErr w:type="spellStart"/>
-      <w:r>
-        <w:rPr>
-          <w:sz w:val="36"/>
-          <w:szCs w:val="36"/>
-        </w:rPr>
-        <w:t>etlap_hossz</w:t>
-      </w:r>
-      <w:proofErr w:type="spellEnd"/>
-      <w:r>
-        <w:rPr>
-          <w:sz w:val="36"/>
-          <w:szCs w:val="36"/>
-        </w:rPr>
-        <w:t xml:space="preserve">, </w:t>
-      </w:r>
-      <w:proofErr w:type="spellStart"/>
-      <w:r>
-        <w:rPr>
-          <w:sz w:val="36"/>
-          <w:szCs w:val="36"/>
-        </w:rPr>
-        <w:t>rendelt</w:t>
-      </w:r>
-      <w:proofErr w:type="spellEnd"/>
-      <w:r>
-        <w:rPr>
-          <w:sz w:val="36"/>
-          <w:szCs w:val="36"/>
-        </w:rPr>
-        <w:t xml:space="preserve">, </w:t>
-      </w:r>
-      <w:proofErr w:type="spellStart"/>
-      <w:r>
-        <w:rPr>
-          <w:sz w:val="36"/>
-          <w:szCs w:val="36"/>
-        </w:rPr>
-        <w:t>rendeltArak</w:t>
-      </w:r>
-      <w:proofErr w:type="spellEnd"/>
-      <w:r>
-        <w:rPr>
-          <w:sz w:val="36"/>
-          <w:szCs w:val="36"/>
-        </w:rPr>
-        <w:t>):</w:t>
+        <w:t>ndelesLeves(jel1, levesek, levesAr, jel2, etlap_hossz, rendelt, rendeltArak):</w:t>
       </w:r>
     </w:p>
     <w:p>
@@ -1309,7 +588,6 @@
           <w:lang w:val="hu-HU"/>
         </w:rPr>
       </w:pPr>
-      <w:proofErr w:type="spellStart"/>
       <w:r>
         <w:rPr>
           <w:sz w:val="36"/>
@@ -1332,212 +610,83 @@
           <w:szCs w:val="36"/>
           <w:lang w:val="hu-HU"/>
         </w:rPr>
+        <w:t>ndelesFoetelek(jel1, foetelek, foetelAr, jel2, etlap_hossz, rendelt, rendeltArak):</w:t>
+      </w:r>
+    </w:p>
+    <w:p>
+      <w:pPr>
+        <w:rPr>
+          <w:sz w:val="36"/>
+          <w:szCs w:val="36"/>
+          <w:lang w:val="hu-HU"/>
+        </w:rPr>
+      </w:pPr>
+    </w:p>
+    <w:p>
+      <w:pPr>
+        <w:rPr>
+          <w:sz w:val="36"/>
+          <w:szCs w:val="36"/>
+          <w:lang w:val="hu-HU"/>
+        </w:rPr>
+      </w:pPr>
+      <w:r>
+        <w:rPr>
+          <w:color w:val="BCBEC4"/>
+          <w:lang w:val="hu-HU"/>
+        </w:rPr>
+        <w:br/>
+      </w:r>
+      <w:r>
+        <w:rPr>
+          <w:sz w:val="36"/>
+          <w:szCs w:val="36"/>
+          <w:lang w:val="hu-HU"/>
+        </w:rPr>
+        <w:t>rendelesLeves():Feladata ,hogy meg rendelést vegye föl a leveseknél.(addig fút amedíg a felhasználo szeretne rendelni)</w:t>
+      </w:r>
+    </w:p>
+    <w:p>
+      <w:pPr>
+        <w:rPr>
+          <w:sz w:val="36"/>
+          <w:szCs w:val="36"/>
+          <w:lang w:val="hu-HU"/>
+        </w:rPr>
+      </w:pPr>
+    </w:p>
+    <w:p>
+      <w:pPr>
+        <w:rPr>
+          <w:sz w:val="36"/>
+          <w:szCs w:val="36"/>
+          <w:lang w:val="hu-HU"/>
+        </w:rPr>
+      </w:pPr>
+      <w:r>
+        <w:rPr>
+          <w:sz w:val="36"/>
+          <w:szCs w:val="36"/>
+          <w:lang w:val="hu-HU"/>
+        </w:rPr>
+        <w:t>r</w:t>
+      </w:r>
+      <w:r>
+        <w:rPr>
+          <w:sz w:val="36"/>
+          <w:szCs w:val="36"/>
+          <w:lang w:val="hu-HU"/>
+        </w:rPr>
+        <w:t>e</w:t>
+      </w:r>
+      <w:r>
+        <w:rPr>
+          <w:sz w:val="36"/>
+          <w:szCs w:val="36"/>
+          <w:lang w:val="hu-HU"/>
+        </w:rPr>
         <w:t>ndelesFoetelek</w:t>
       </w:r>
-      <w:proofErr w:type="spellEnd"/>
-      <w:r>
-        <w:rPr>
-          <w:sz w:val="36"/>
-          <w:szCs w:val="36"/>
-          <w:lang w:val="hu-HU"/>
-        </w:rPr>
-        <w:t xml:space="preserve">(jel1, </w:t>
-      </w:r>
-      <w:proofErr w:type="spellStart"/>
-      <w:r>
-        <w:rPr>
-          <w:sz w:val="36"/>
-          <w:szCs w:val="36"/>
-          <w:lang w:val="hu-HU"/>
-        </w:rPr>
-        <w:t>foetelek</w:t>
-      </w:r>
-      <w:proofErr w:type="spellEnd"/>
-      <w:r>
-        <w:rPr>
-          <w:sz w:val="36"/>
-          <w:szCs w:val="36"/>
-          <w:lang w:val="hu-HU"/>
-        </w:rPr>
-        <w:t xml:space="preserve">, </w:t>
-      </w:r>
-      <w:proofErr w:type="spellStart"/>
-      <w:r>
-        <w:rPr>
-          <w:sz w:val="36"/>
-          <w:szCs w:val="36"/>
-          <w:lang w:val="hu-HU"/>
-        </w:rPr>
-        <w:t>foetelAr</w:t>
-      </w:r>
-      <w:proofErr w:type="spellEnd"/>
-      <w:r>
-        <w:rPr>
-          <w:sz w:val="36"/>
-          <w:szCs w:val="36"/>
-          <w:lang w:val="hu-HU"/>
-        </w:rPr>
-        <w:t xml:space="preserve">, jel2, </w:t>
-      </w:r>
-      <w:proofErr w:type="spellStart"/>
-      <w:r>
-        <w:rPr>
-          <w:sz w:val="36"/>
-          <w:szCs w:val="36"/>
-          <w:lang w:val="hu-HU"/>
-        </w:rPr>
-        <w:t>etlap_hossz</w:t>
-      </w:r>
-      <w:proofErr w:type="spellEnd"/>
-      <w:r>
-        <w:rPr>
-          <w:sz w:val="36"/>
-          <w:szCs w:val="36"/>
-          <w:lang w:val="hu-HU"/>
-        </w:rPr>
-        <w:t xml:space="preserve">, rendelt, </w:t>
-      </w:r>
-      <w:proofErr w:type="spellStart"/>
-      <w:r>
-        <w:rPr>
-          <w:sz w:val="36"/>
-          <w:szCs w:val="36"/>
-          <w:lang w:val="hu-HU"/>
-        </w:rPr>
-        <w:t>rendeltArak</w:t>
-      </w:r>
-      <w:proofErr w:type="spellEnd"/>
-      <w:r>
-        <w:rPr>
-          <w:sz w:val="36"/>
-          <w:szCs w:val="36"/>
-          <w:lang w:val="hu-HU"/>
-        </w:rPr>
-        <w:t>):</w:t>
-      </w:r>
-    </w:p>
-    <w:p>
-      <w:pPr>
-        <w:rPr>
-          <w:sz w:val="36"/>
-          <w:szCs w:val="36"/>
-          <w:lang w:val="hu-HU"/>
-        </w:rPr>
-      </w:pPr>
-    </w:p>
-    <w:p>
-      <w:pPr>
-        <w:rPr>
-          <w:sz w:val="36"/>
-          <w:szCs w:val="36"/>
-          <w:lang w:val="hu-HU"/>
-        </w:rPr>
-      </w:pPr>
-      <w:r>
-        <w:rPr>
-          <w:color w:val="BCBEC4"/>
-          <w:lang w:val="hu-HU"/>
-        </w:rPr>
-        <w:br/>
-      </w:r>
-      <w:proofErr w:type="spellStart"/>
-      <w:r>
-        <w:rPr>
-          <w:sz w:val="36"/>
-          <w:szCs w:val="36"/>
-          <w:lang w:val="hu-HU"/>
-        </w:rPr>
-        <w:t>rendelesLeves</w:t>
-      </w:r>
-      <w:proofErr w:type="spellEnd"/>
-      <w:r>
-        <w:rPr>
-          <w:sz w:val="36"/>
-          <w:szCs w:val="36"/>
-          <w:lang w:val="hu-HU"/>
-        </w:rPr>
-        <w:t xml:space="preserve">():Feladata ,hogy meg rendelést vegye föl a leveseknél.(addig fút </w:t>
-      </w:r>
-      <w:proofErr w:type="spellStart"/>
-      <w:r>
-        <w:rPr>
-          <w:sz w:val="36"/>
-          <w:szCs w:val="36"/>
-          <w:lang w:val="hu-HU"/>
-        </w:rPr>
-        <w:t>amedíg</w:t>
-      </w:r>
-      <w:proofErr w:type="spellEnd"/>
-      <w:r>
-        <w:rPr>
-          <w:sz w:val="36"/>
-          <w:szCs w:val="36"/>
-          <w:lang w:val="hu-HU"/>
-        </w:rPr>
-        <w:t xml:space="preserve"> a </w:t>
-      </w:r>
-      <w:proofErr w:type="spellStart"/>
-      <w:r>
-        <w:rPr>
-          <w:sz w:val="36"/>
-          <w:szCs w:val="36"/>
-          <w:lang w:val="hu-HU"/>
-        </w:rPr>
-        <w:t>felhasználo</w:t>
-      </w:r>
-      <w:proofErr w:type="spellEnd"/>
-      <w:r>
-        <w:rPr>
-          <w:sz w:val="36"/>
-          <w:szCs w:val="36"/>
-          <w:lang w:val="hu-HU"/>
-        </w:rPr>
-        <w:t xml:space="preserve"> szeretne rendelni)</w:t>
-      </w:r>
-    </w:p>
-    <w:p>
-      <w:pPr>
-        <w:rPr>
-          <w:sz w:val="36"/>
-          <w:szCs w:val="36"/>
-          <w:lang w:val="hu-HU"/>
-        </w:rPr>
-      </w:pPr>
-    </w:p>
-    <w:p>
-      <w:pPr>
-        <w:rPr>
-          <w:sz w:val="36"/>
-          <w:szCs w:val="36"/>
-          <w:lang w:val="hu-HU"/>
-        </w:rPr>
-      </w:pPr>
-      <w:proofErr w:type="spellStart"/>
-      <w:r>
-        <w:rPr>
-          <w:sz w:val="36"/>
-          <w:szCs w:val="36"/>
-          <w:lang w:val="hu-HU"/>
-        </w:rPr>
-        <w:t>r</w:t>
-      </w:r>
-      <w:r>
-        <w:rPr>
-          <w:sz w:val="36"/>
-          <w:szCs w:val="36"/>
-          <w:lang w:val="hu-HU"/>
-        </w:rPr>
-        <w:t>e</w:t>
-      </w:r>
-      <w:r>
-        <w:rPr>
-          <w:sz w:val="36"/>
-          <w:szCs w:val="36"/>
-          <w:lang w:val="hu-HU"/>
-        </w:rPr>
-        <w:t>ndelesFoetelek</w:t>
-      </w:r>
-      <w:proofErr w:type="spellEnd"/>
       <w:r>
         <w:rPr>
           <w:sz w:val="32"/>
@@ -1568,13 +717,81 @@
           <w:szCs w:val="36"/>
           <w:lang w:val="hu-HU"/>
         </w:rPr>
-        <w:t>.</w:t>
-      </w:r>
-      <w:r>
-        <w:rPr>
-          <w:sz w:val="36"/>
-          <w:szCs w:val="36"/>
-          <w:lang w:val="hu-HU"/>
+        <w:t>. .(addig fút amedíg a felhasználo szeretne rendelni)</w:t>
+      </w:r>
+    </w:p>
+    <w:p>
+      <w:pPr>
+        <w:rPr>
+          <w:sz w:val="32"/>
+          <w:szCs w:val="36"/>
+          <w:lang w:val="hu-HU"/>
+        </w:rPr>
+      </w:pPr>
+      <w:r>
+        <w:rPr>
+          <w:sz w:val="32"/>
+          <w:szCs w:val="36"/>
+          <w:lang w:val="hu-HU"/>
+        </w:rPr>
+        <w:drawing>
+          <wp:inline distT="0" distB="0" distL="0" distR="0" wp14:anchorId="403B5D14" wp14:editId="11512045">
+            <wp:extent cx="5731510" cy="2359025"/>
+            <wp:effectExtent l="0" t="0" r="2540" b="3175"/>
+            <wp:docPr id="233555896" name="Kép 1" descr="A képen szöveg, képernyőkép, Betűtípus, szoftver látható&#10;&#10;Automatikusan generált leírás"/>
+            <wp:cNvGraphicFramePr>
+              <a:graphicFrameLocks xmlns:a="http://schemas.openxmlformats.org/drawingml/2006/main" noChangeAspect="1"/>
+            </wp:cNvGraphicFramePr>
+            <a:graphic xmlns:a="http://schemas.openxmlformats.org/drawingml/2006/main">
+              <a:graphicData uri="http://schemas.openxmlformats.org/drawingml/2006/picture">
+                <pic:pic xmlns:pic="http://schemas.openxmlformats.org/drawingml/2006/picture">
+                  <pic:nvPicPr>
+                    <pic:cNvPr id="233555896" name="Kép 1" descr="A képen szöveg, képernyőkép, Betűtípus, szoftver látható&#10;&#10;Automatikusan generált leírás"/>
+                    <pic:cNvPicPr/>
+                  </pic:nvPicPr>
+                  <pic:blipFill>
+                    <a:blip r:embed="rId9"/>
+                    <a:stretch>
+                      <a:fillRect/>
+                    </a:stretch>
+                  </pic:blipFill>
+                  <pic:spPr>
+                    <a:xfrm>
+                      <a:off x="0" y="0"/>
+                      <a:ext cx="5731510" cy="2359025"/>
+                    </a:xfrm>
+                    <a:prstGeom prst="rect">
+                      <a:avLst/>
+                    </a:prstGeom>
+                  </pic:spPr>
+                </pic:pic>
+              </a:graphicData>
+            </a:graphic>
+          </wp:inline>
+        </w:drawing>
+      </w:r>
+    </w:p>
+    <w:p>
+      <w:pPr>
+        <w:jc w:val="center"/>
+        <w:rPr>
+          <w:sz w:val="36"/>
+          <w:szCs w:val="36"/>
+        </w:rPr>
+      </w:pPr>
+      <w:r>
+        <w:rPr>
+          <w:rStyle w:val="Cmsor2Char"/>
+          <w:sz w:val="36"/>
+          <w:szCs w:val="36"/>
+        </w:rPr>
+        <w:lastRenderedPageBreak/>
+        <w:t>Modul neve:</w:t>
+      </w:r>
+      <w:r>
+        <w:rPr>
+          <w:sz w:val="36"/>
+          <w:szCs w:val="36"/>
         </w:rPr>
         <w:t xml:space="preserve"> </w:t>
       </w:r>
@@ -1582,61 +799,218 @@
         <w:rPr>
           <w:sz w:val="36"/>
           <w:szCs w:val="36"/>
-          <w:lang w:val="hu-HU"/>
-        </w:rPr>
-        <w:t xml:space="preserve">.(addig fút </w:t>
-      </w:r>
-      <w:proofErr w:type="spellStart"/>
-      <w:r>
-        <w:rPr>
-          <w:sz w:val="36"/>
-          <w:szCs w:val="36"/>
-          <w:lang w:val="hu-HU"/>
-        </w:rPr>
-        <w:t>amedíg</w:t>
-      </w:r>
-      <w:proofErr w:type="spellEnd"/>
-      <w:r>
-        <w:rPr>
-          <w:sz w:val="36"/>
-          <w:szCs w:val="36"/>
-          <w:lang w:val="hu-HU"/>
-        </w:rPr>
-        <w:t xml:space="preserve"> a </w:t>
-      </w:r>
-      <w:proofErr w:type="spellStart"/>
-      <w:r>
-        <w:rPr>
-          <w:sz w:val="36"/>
-          <w:szCs w:val="36"/>
-          <w:lang w:val="hu-HU"/>
-        </w:rPr>
-        <w:t>felhasználo</w:t>
-      </w:r>
-      <w:proofErr w:type="spellEnd"/>
-      <w:r>
-        <w:rPr>
-          <w:sz w:val="36"/>
-          <w:szCs w:val="36"/>
-          <w:lang w:val="hu-HU"/>
-        </w:rPr>
-        <w:t xml:space="preserve"> szeretne rendelni)</w:t>
-      </w:r>
-    </w:p>
-    <w:p>
-      <w:pPr>
-        <w:rPr>
-          <w:sz w:val="32"/>
-          <w:szCs w:val="36"/>
-          <w:lang w:val="hu-HU"/>
-        </w:rPr>
-      </w:pPr>
-      <w:bookmarkStart w:id="0" w:name="_GoBack"/>
-      <w:bookmarkEnd w:id="0"/>
+        </w:rPr>
+        <w:t>rendeles</w:t>
+      </w:r>
+      <w:r>
+        <w:rPr>
+          <w:sz w:val="36"/>
+          <w:szCs w:val="36"/>
+        </w:rPr>
+        <w:t>.py</w:t>
+      </w:r>
+    </w:p>
+    <w:p>
+      <w:pPr>
+        <w:pStyle w:val="Cmsor2"/>
+        <w:rPr>
+          <w:sz w:val="36"/>
+          <w:szCs w:val="36"/>
+        </w:rPr>
+      </w:pPr>
+      <w:r>
+        <w:rPr>
+          <w:sz w:val="36"/>
+          <w:szCs w:val="36"/>
+        </w:rPr>
+        <w:t>Eleme</w:t>
+      </w:r>
+      <w:r>
+        <w:rPr>
+          <w:sz w:val="36"/>
+          <w:szCs w:val="36"/>
+        </w:rPr>
+        <w:t>i</w:t>
+      </w:r>
+      <w:r>
+        <w:rPr>
+          <w:sz w:val="36"/>
+          <w:szCs w:val="36"/>
+        </w:rPr>
+        <w:t xml:space="preserve">: </w:t>
+      </w:r>
+    </w:p>
+    <w:p>
+      <w:pPr>
+        <w:pStyle w:val="Listaszerbekezds"/>
+        <w:numPr>
+          <w:ilvl w:val="0"/>
+          <w:numId w:val="7"/>
+        </w:numPr>
+        <w:rPr>
+          <w:sz w:val="36"/>
+          <w:szCs w:val="36"/>
+          <w:lang w:val="hu-HU"/>
+        </w:rPr>
+      </w:pPr>
+      <w:r>
+        <w:rPr>
+          <w:sz w:val="36"/>
+          <w:szCs w:val="36"/>
+        </w:rPr>
+        <w:t>rendeles(jel1, rendelt, rendeltArak, penznem, jel2, etlap_hossz)</w:t>
+      </w:r>
+      <w:r>
+        <w:rPr>
+          <w:sz w:val="36"/>
+          <w:szCs w:val="36"/>
+        </w:rPr>
+        <w:t>:</w:t>
+      </w:r>
+    </w:p>
+    <w:p>
+      <w:pPr>
+        <w:pStyle w:val="Listaszerbekezds"/>
+        <w:numPr>
+          <w:ilvl w:val="0"/>
+          <w:numId w:val="7"/>
+        </w:numPr>
+        <w:rPr>
+          <w:sz w:val="36"/>
+          <w:szCs w:val="36"/>
+          <w:lang w:val="hu-HU"/>
+        </w:rPr>
+      </w:pPr>
+      <w:r>
+        <w:rPr>
+          <w:sz w:val="36"/>
+          <w:szCs w:val="36"/>
+          <w:lang w:val="hu-HU"/>
+        </w:rPr>
+        <w:t>osszeg(jel1, szoveg, szam, penznem, jel2, etlap_hossz):</w:t>
+      </w:r>
+    </w:p>
+    <w:p>
+      <w:pPr>
+        <w:pStyle w:val="Listaszerbekezds"/>
+        <w:rPr>
+          <w:sz w:val="36"/>
+          <w:szCs w:val="36"/>
+          <w:lang w:val="hu-HU"/>
+        </w:rPr>
+      </w:pPr>
+    </w:p>
+    <w:p>
+      <w:pPr>
+        <w:pStyle w:val="Listaszerbekezds"/>
+        <w:rPr>
+          <w:sz w:val="36"/>
+          <w:szCs w:val="36"/>
+          <w:lang w:val="hu-HU"/>
+        </w:rPr>
+      </w:pPr>
+    </w:p>
+    <w:p>
+      <w:pPr>
+        <w:pStyle w:val="Listaszerbekezds"/>
+        <w:rPr>
+          <w:sz w:val="36"/>
+          <w:szCs w:val="36"/>
+          <w:lang w:val="hu-HU"/>
+        </w:rPr>
+      </w:pPr>
+      <w:r>
+        <w:rPr>
+          <w:sz w:val="36"/>
+          <w:szCs w:val="36"/>
+          <w:lang w:val="hu-HU"/>
+        </w:rPr>
+        <w:t>rendeles: feladata ki íratni a meg rendelt elemeket.</w:t>
+      </w:r>
+    </w:p>
+    <w:p>
+      <w:pPr>
+        <w:pStyle w:val="Listaszerbekezds"/>
+        <w:rPr>
+          <w:sz w:val="36"/>
+          <w:szCs w:val="36"/>
+          <w:lang w:val="hu-HU"/>
+        </w:rPr>
+      </w:pPr>
+    </w:p>
+    <w:p>
+      <w:pPr>
+        <w:pStyle w:val="Listaszerbekezds"/>
+        <w:rPr>
+          <w:sz w:val="36"/>
+          <w:szCs w:val="36"/>
+          <w:lang w:val="hu-HU"/>
+        </w:rPr>
+      </w:pPr>
+      <w:r>
+        <w:rPr>
+          <w:sz w:val="36"/>
+          <w:szCs w:val="36"/>
+          <w:lang w:val="hu-HU"/>
+        </w:rPr>
+        <w:t>osszeg: feladata az összes meg rendelt árnak az összegét ki irassa.</w:t>
+      </w:r>
+    </w:p>
+    <w:p>
+      <w:pPr>
+        <w:pStyle w:val="Listaszerbekezds"/>
+        <w:rPr>
+          <w:sz w:val="36"/>
+          <w:szCs w:val="36"/>
+          <w:lang w:val="hu-HU"/>
+        </w:rPr>
+      </w:pPr>
+      <w:r>
+        <w:rPr>
+          <w:sz w:val="36"/>
+          <w:szCs w:val="36"/>
+          <w:lang w:val="hu-HU"/>
+        </w:rPr>
+        <w:drawing>
+          <wp:inline distT="0" distB="0" distL="0" distR="0" wp14:anchorId="1E9F66A5" wp14:editId="6002D6AE">
+            <wp:extent cx="5731510" cy="1409700"/>
+            <wp:effectExtent l="0" t="0" r="2540" b="0"/>
+            <wp:docPr id="472053911" name="Kép 1" descr="A képen szöveg, képernyőkép, Betűtípus látható&#10;&#10;Automatikusan generált leírás"/>
+            <wp:cNvGraphicFramePr>
+              <a:graphicFrameLocks xmlns:a="http://schemas.openxmlformats.org/drawingml/2006/main" noChangeAspect="1"/>
+            </wp:cNvGraphicFramePr>
+            <a:graphic xmlns:a="http://schemas.openxmlformats.org/drawingml/2006/main">
+              <a:graphicData uri="http://schemas.openxmlformats.org/drawingml/2006/picture">
+                <pic:pic xmlns:pic="http://schemas.openxmlformats.org/drawingml/2006/picture">
+                  <pic:nvPicPr>
+                    <pic:cNvPr id="472053911" name="Kép 1" descr="A képen szöveg, képernyőkép, Betűtípus látható&#10;&#10;Automatikusan generált leírás"/>
+                    <pic:cNvPicPr/>
+                  </pic:nvPicPr>
+                  <pic:blipFill>
+                    <a:blip r:embed="rId10"/>
+                    <a:stretch>
+                      <a:fillRect/>
+                    </a:stretch>
+                  </pic:blipFill>
+                  <pic:spPr>
+                    <a:xfrm>
+                      <a:off x="0" y="0"/>
+                      <a:ext cx="5731510" cy="1409700"/>
+                    </a:xfrm>
+                    <a:prstGeom prst="rect">
+                      <a:avLst/>
+                    </a:prstGeom>
+                  </pic:spPr>
+                </pic:pic>
+              </a:graphicData>
+            </a:graphic>
+          </wp:inline>
+        </w:drawing>
+      </w:r>
     </w:p>
     <w:sectPr>
-      <w:headerReference w:type="default" r:id="rId9"/>
-      <w:footerReference w:type="default" r:id="rId10"/>
+      <w:headerReference w:type="default" r:id="rId11"/>
+      <w:footerReference w:type="default" r:id="rId12"/>
       <w:pgSz w:w="11906" w:h="16838"/>
       <w:pgMar w:top="1440" w:right="1440" w:bottom="1440" w:left="1440" w:header="720" w:footer="720" w:gutter="0"/>
       <w:cols w:space="720"/>
@@ -1647,7 +1021,7 @@
 </file>
 
 <file path=word/endnotes.xml><?xml version="1.0" encoding="utf-8"?>
-<w:endnotes xmlns:wpc="http://schemas.microsoft.com/office/word/2010/wordprocessingCanvas" xmlns:cx="http://schemas.microsoft.com/office/drawing/2014/chartex" xmlns:cx1="http://schemas.microsoft.com/office/drawing/2015/9/8/chartex" xmlns:cx2="http://schemas.microsoft.com/office/drawing/2015/10/21/chartex" xmlns:cx3="http://schemas.microsoft.com/office/drawing/2016/5/9/chartex" xmlns:cx4="http://schemas.microsoft.com/office/drawing/2016/5/10/chartex" xmlns:cx5="http://schemas.microsoft.com/office/drawing/2016/5/11/chartex" xmlns:cx6="http://schemas.microsoft.com/office/drawing/2016/5/12/chartex" xmlns:cx7="http://schemas.microsoft.com/office/drawing/2016/5/13/chartex" xmlns:cx8="http://schemas.microsoft.com/office/drawing/2016/5/14/chartex" xmlns:mc="http://schemas.openxmlformats.org/markup-compatibility/2006" xmlns:aink="http://schemas.microsoft.com/office/drawing/2016/ink" xmlns:am3d="http://schemas.microsoft.com/office/drawing/2017/model3d" xmlns:o="urn:schemas-microsoft-com:office:office" xmlns:r="http://schemas.openxmlformats.org/officeDocument/2006/relationships" xmlns:m="http://schemas.openxmlformats.org/officeDocument/2006/math" xmlns:v="urn:schemas-microsoft-com:vml" xmlns:wp14="http://schemas.microsoft.com/office/word/2010/wordprocessingDrawing" xmlns:wp="http://schemas.openxmlformats.org/drawingml/2006/wordprocessingDrawing" xmlns:w10="urn:schemas-microsoft-com:office:word" xmlns:w="http://schemas.openxmlformats.org/wordprocessingml/2006/main" xmlns:w14="http://schemas.microsoft.com/office/word/2010/wordml" xmlns:w15="http://schemas.microsoft.com/office/word/2012/wordml" xmlns:w16cid="http://schemas.microsoft.com/office/word/2016/wordml/cid" xmlns:w16se="http://schemas.microsoft.com/office/word/2015/wordml/symex" xmlns:wpg="http://schemas.microsoft.com/office/word/2010/wordprocessingGroup" xmlns:wpi="http://schemas.microsoft.com/office/word/2010/wordprocessingInk" xmlns:wne="http://schemas.microsoft.com/office/word/2006/wordml" xmlns:wps="http://schemas.microsoft.com/office/word/2010/wordprocessingShape" mc:Ignorable="w14 w15 w16se w16cid wp14">
+<w:endnotes xmlns:wpc="http://schemas.microsoft.com/office/word/2010/wordprocessingCanvas" xmlns:cx="http://schemas.microsoft.com/office/drawing/2014/chartex" xmlns:cx1="http://schemas.microsoft.com/office/drawing/2015/9/8/chartex" xmlns:cx2="http://schemas.microsoft.com/office/drawing/2015/10/21/chartex" xmlns:cx3="http://schemas.microsoft.com/office/drawing/2016/5/9/chartex" xmlns:cx4="http://schemas.microsoft.com/office/drawing/2016/5/10/chartex" xmlns:cx5="http://schemas.microsoft.com/office/drawing/2016/5/11/chartex" xmlns:cx6="http://schemas.microsoft.com/office/drawing/2016/5/12/chartex" xmlns:cx7="http://schemas.microsoft.com/office/drawing/2016/5/13/chartex" xmlns:cx8="http://schemas.microsoft.com/office/drawing/2016/5/14/chartex" xmlns:mc="http://schemas.openxmlformats.org/markup-compatibility/2006" xmlns:aink="http://schemas.microsoft.com/office/drawing/2016/ink" xmlns:am3d="http://schemas.microsoft.com/office/drawing/2017/model3d" xmlns:o="urn:schemas-microsoft-com:office:office" xmlns:oel="http://schemas.microsoft.com/office/2019/extlst" xmlns:r="http://schemas.openxmlformats.org/officeDocument/2006/relationships" xmlns:m="http://schemas.openxmlformats.org/officeDocument/2006/math" xmlns:v="urn:schemas-microsoft-com:vml" xmlns:wp14="http://schemas.microsoft.com/office/word/2010/wordprocessingDrawing" xmlns:wp="http://schemas.openxmlformats.org/drawingml/2006/wordprocessingDrawing" xmlns:w10="urn:schemas-microsoft-com:office:word" xmlns:w="http://schemas.openxmlformats.org/wordprocessingml/2006/main" xmlns:w14="http://schemas.microsoft.com/office/word/2010/wordml" xmlns:w15="http://schemas.microsoft.com/office/word/2012/wordml" xmlns:w16cex="http://schemas.microsoft.com/office/word/2018/wordml/cex" xmlns:w16cid="http://schemas.microsoft.com/office/word/2016/wordml/cid" xmlns:w16="http://schemas.microsoft.com/office/word/2018/wordml" xmlns:w16sdtdh="http://schemas.microsoft.com/office/word/2020/wordml/sdtdatahash" xmlns:w16se="http://schemas.microsoft.com/office/word/2015/wordml/symex" xmlns:wpg="http://schemas.microsoft.com/office/word/2010/wordprocessingGroup" xmlns:wpi="http://schemas.microsoft.com/office/word/2010/wordprocessingInk" xmlns:wne="http://schemas.microsoft.com/office/word/2006/wordml" xmlns:wps="http://schemas.microsoft.com/office/word/2010/wordprocessingShape" mc:Ignorable="w14 w15 w16se w16cid w16 w16cex w16sdtdh wp14">
   <w:endnote w:type="separator" w:id="-1">
     <w:p>
       <w:pPr>
@@ -1672,7 +1046,7 @@
 </file>
 
 <file path=word/footer1.xml><?xml version="1.0" encoding="utf-8"?>
-<w:ftr xmlns:wpc="http://schemas.microsoft.com/office/word/2010/wordprocessingCanvas" xmlns:cx="http://schemas.microsoft.com/office/drawing/2014/chartex" xmlns:cx1="http://schemas.microsoft.com/office/drawing/2015/9/8/chartex" xmlns:cx2="http://schemas.microsoft.com/office/drawing/2015/10/21/chartex" xmlns:cx3="http://schemas.microsoft.com/office/drawing/2016/5/9/chartex" xmlns:cx4="http://schemas.microsoft.com/office/drawing/2016/5/10/chartex" xmlns:cx5="http://schemas.microsoft.com/office/drawing/2016/5/11/chartex" xmlns:cx6="http://schemas.microsoft.com/office/drawing/2016/5/12/chartex" xmlns:cx7="http://schemas.microsoft.com/office/drawing/2016/5/13/chartex" xmlns:cx8="http://schemas.microsoft.com/office/drawing/2016/5/14/chartex" xmlns:mc="http://schemas.openxmlformats.org/markup-compatibility/2006" xmlns:aink="http://schemas.microsoft.com/office/drawing/2016/ink" xmlns:am3d="http://schemas.microsoft.com/office/drawing/2017/model3d" xmlns:o="urn:schemas-microsoft-com:office:office" xmlns:r="http://schemas.openxmlformats.org/officeDocument/2006/relationships" xmlns:m="http://schemas.openxmlformats.org/officeDocument/2006/math" xmlns:v="urn:schemas-microsoft-com:vml" xmlns:wp14="http://schemas.microsoft.com/office/word/2010/wordprocessingDrawing" xmlns:wp="http://schemas.openxmlformats.org/drawingml/2006/wordprocessingDrawing" xmlns:w10="urn:schemas-microsoft-com:office:word" xmlns:w="http://schemas.openxmlformats.org/wordprocessingml/2006/main" xmlns:w14="http://schemas.microsoft.com/office/word/2010/wordml" xmlns:w15="http://schemas.microsoft.com/office/word/2012/wordml" xmlns:w16cid="http://schemas.microsoft.com/office/word/2016/wordml/cid" xmlns:w16se="http://schemas.microsoft.com/office/word/2015/wordml/symex" xmlns:wpg="http://schemas.microsoft.com/office/word/2010/wordprocessingGroup" xmlns:wpi="http://schemas.microsoft.com/office/word/2010/wordprocessingInk" xmlns:wne="http://schemas.microsoft.com/office/word/2006/wordml" xmlns:wps="http://schemas.microsoft.com/office/word/2010/wordprocessingShape" mc:Ignorable="w14 w15 w16se w16cid wp14">
+<w:ftr xmlns:wpc="http://schemas.microsoft.com/office/word/2010/wordprocessingCanvas" xmlns:cx="http://schemas.microsoft.com/office/drawing/2014/chartex" xmlns:cx1="http://schemas.microsoft.com/office/drawing/2015/9/8/chartex" xmlns:cx2="http://schemas.microsoft.com/office/drawing/2015/10/21/chartex" xmlns:cx3="http://schemas.microsoft.com/office/drawing/2016/5/9/chartex" xmlns:cx4="http://schemas.microsoft.com/office/drawing/2016/5/10/chartex" xmlns:cx5="http://schemas.microsoft.com/office/drawing/2016/5/11/chartex" xmlns:cx6="http://schemas.microsoft.com/office/drawing/2016/5/12/chartex" xmlns:cx7="http://schemas.microsoft.com/office/drawing/2016/5/13/chartex" xmlns:cx8="http://schemas.microsoft.com/office/drawing/2016/5/14/chartex" xmlns:mc="http://schemas.openxmlformats.org/markup-compatibility/2006" xmlns:aink="http://schemas.microsoft.com/office/drawing/2016/ink" xmlns:am3d="http://schemas.microsoft.com/office/drawing/2017/model3d" xmlns:o="urn:schemas-microsoft-com:office:office" xmlns:oel="http://schemas.microsoft.com/office/2019/extlst" xmlns:r="http://schemas.openxmlformats.org/officeDocument/2006/relationships" xmlns:m="http://schemas.openxmlformats.org/officeDocument/2006/math" xmlns:v="urn:schemas-microsoft-com:vml" xmlns:wp14="http://schemas.microsoft.com/office/word/2010/wordprocessingDrawing" xmlns:wp="http://schemas.openxmlformats.org/drawingml/2006/wordprocessingDrawing" xmlns:w10="urn:schemas-microsoft-com:office:word" xmlns:w="http://schemas.openxmlformats.org/wordprocessingml/2006/main" xmlns:w14="http://schemas.microsoft.com/office/word/2010/wordml" xmlns:w15="http://schemas.microsoft.com/office/word/2012/wordml" xmlns:w16cex="http://schemas.microsoft.com/office/word/2018/wordml/cex" xmlns:w16cid="http://schemas.microsoft.com/office/word/2016/wordml/cid" xmlns:w16="http://schemas.microsoft.com/office/word/2018/wordml" xmlns:w16sdtdh="http://schemas.microsoft.com/office/word/2020/wordml/sdtdatahash" xmlns:w16se="http://schemas.microsoft.com/office/word/2015/wordml/symex" xmlns:wpg="http://schemas.microsoft.com/office/word/2010/wordprocessingGroup" xmlns:wpi="http://schemas.microsoft.com/office/word/2010/wordprocessingInk" xmlns:wne="http://schemas.microsoft.com/office/word/2006/wordml" xmlns:wps="http://schemas.microsoft.com/office/word/2010/wordprocessingShape" mc:Ignorable="w14 w15 w16se w16cid w16 w16cex w16sdtdh wp14">
   <w:tbl>
     <w:tblPr>
       <w:tblW w:w="0" w:type="auto"/>
@@ -1733,7 +1107,7 @@
 </file>
 
 <file path=word/footnotes.xml><?xml version="1.0" encoding="utf-8"?>
-<w:footnotes xmlns:wpc="http://schemas.microsoft.com/office/word/2010/wordprocessingCanvas" xmlns:cx="http://schemas.microsoft.com/office/drawing/2014/chartex" xmlns:cx1="http://schemas.microsoft.com/office/drawing/2015/9/8/chartex" xmlns:cx2="http://schemas.microsoft.com/office/drawing/2015/10/21/chartex" xmlns:cx3="http://schemas.microsoft.com/office/drawing/2016/5/9/chartex" xmlns:cx4="http://schemas.microsoft.com/office/drawing/2016/5/10/chartex" xmlns:cx5="http://schemas.microsoft.com/office/drawing/2016/5/11/chartex" xmlns:cx6="http://schemas.microsoft.com/office/drawing/2016/5/12/chartex" xmlns:cx7="http://schemas.microsoft.com/office/drawing/2016/5/13/chartex" xmlns:cx8="http://schemas.microsoft.com/office/drawing/2016/5/14/chartex" xmlns:mc="http://schemas.openxmlformats.org/markup-compatibility/2006" xmlns:aink="http://schemas.microsoft.com/office/drawing/2016/ink" xmlns:am3d="http://schemas.microsoft.com/office/drawing/2017/model3d" xmlns:o="urn:schemas-microsoft-com:office:office" xmlns:r="http://schemas.openxmlformats.org/officeDocument/2006/relationships" xmlns:m="http://schemas.openxmlformats.org/officeDocument/2006/math" xmlns:v="urn:schemas-microsoft-com:vml" xmlns:wp14="http://schemas.microsoft.com/office/word/2010/wordprocessingDrawing" xmlns:wp="http://schemas.openxmlformats.org/drawingml/2006/wordprocessingDrawing" xmlns:w10="urn:schemas-microsoft-com:office:word" xmlns:w="http://schemas.openxmlformats.org/wordprocessingml/2006/main" xmlns:w14="http://schemas.microsoft.com/office/word/2010/wordml" xmlns:w15="http://schemas.microsoft.com/office/word/2012/wordml" xmlns:w16cid="http://schemas.microsoft.com/office/word/2016/wordml/cid" xmlns:w16se="http://schemas.microsoft.com/office/word/2015/wordml/symex" xmlns:wpg="http://schemas.microsoft.com/office/word/2010/wordprocessingGroup" xmlns:wpi="http://schemas.microsoft.com/office/word/2010/wordprocessingInk" xmlns:wne="http://schemas.microsoft.com/office/word/2006/wordml" xmlns:wps="http://schemas.microsoft.com/office/word/2010/wordprocessingShape" mc:Ignorable="w14 w15 w16se w16cid wp14">
+<w:footnotes xmlns:wpc="http://schemas.microsoft.com/office/word/2010/wordprocessingCanvas" xmlns:cx="http://schemas.microsoft.com/office/drawing/2014/chartex" xmlns:cx1="http://schemas.microsoft.com/office/drawing/2015/9/8/chartex" xmlns:cx2="http://schemas.microsoft.com/office/drawing/2015/10/21/chartex" xmlns:cx3="http://schemas.microsoft.com/office/drawing/2016/5/9/chartex" xmlns:cx4="http://schemas.microsoft.com/office/drawing/2016/5/10/chartex" xmlns:cx5="http://schemas.microsoft.com/office/drawing/2016/5/11/chartex" xmlns:cx6="http://schemas.microsoft.com/office/drawing/2016/5/12/chartex" xmlns:cx7="http://schemas.microsoft.com/office/drawing/2016/5/13/chartex" xmlns:cx8="http://schemas.microsoft.com/office/drawing/2016/5/14/chartex" xmlns:mc="http://schemas.openxmlformats.org/markup-compatibility/2006" xmlns:aink="http://schemas.microsoft.com/office/drawing/2016/ink" xmlns:am3d="http://schemas.microsoft.com/office/drawing/2017/model3d" xmlns:o="urn:schemas-microsoft-com:office:office" xmlns:oel="http://schemas.microsoft.com/office/2019/extlst" xmlns:r="http://schemas.openxmlformats.org/officeDocument/2006/relationships" xmlns:m="http://schemas.openxmlformats.org/officeDocument/2006/math" xmlns:v="urn:schemas-microsoft-com:vml" xmlns:wp14="http://schemas.microsoft.com/office/word/2010/wordprocessingDrawing" xmlns:wp="http://schemas.openxmlformats.org/drawingml/2006/wordprocessingDrawing" xmlns:w10="urn:schemas-microsoft-com:office:word" xmlns:w="http://schemas.openxmlformats.org/wordprocessingml/2006/main" xmlns:w14="http://schemas.microsoft.com/office/word/2010/wordml" xmlns:w15="http://schemas.microsoft.com/office/word/2012/wordml" xmlns:w16cex="http://schemas.microsoft.com/office/word/2018/wordml/cex" xmlns:w16cid="http://schemas.microsoft.com/office/word/2016/wordml/cid" xmlns:w16="http://schemas.microsoft.com/office/word/2018/wordml" xmlns:w16sdtdh="http://schemas.microsoft.com/office/word/2020/wordml/sdtdatahash" xmlns:w16se="http://schemas.microsoft.com/office/word/2015/wordml/symex" xmlns:wpg="http://schemas.microsoft.com/office/word/2010/wordprocessingGroup" xmlns:wpi="http://schemas.microsoft.com/office/word/2010/wordprocessingInk" xmlns:wne="http://schemas.microsoft.com/office/word/2006/wordml" xmlns:wps="http://schemas.microsoft.com/office/word/2010/wordprocessingShape" mc:Ignorable="w14 w15 w16se w16cid w16 w16cex w16sdtdh wp14">
   <w:footnote w:type="separator" w:id="-1">
     <w:p>
       <w:pPr>
@@ -1758,7 +1132,7 @@
 </file>
 
 <file path=word/header1.xml><?xml version="1.0" encoding="utf-8"?>
-<w:hdr xmlns:wpc="http://schemas.microsoft.com/office/word/2010/wordprocessingCanvas" xmlns:cx="http://schemas.microsoft.com/office/drawing/2014/chartex" xmlns:cx1="http://schemas.microsoft.com/office/drawing/2015/9/8/chartex" xmlns:cx2="http://schemas.microsoft.com/office/drawing/2015/10/21/chartex" xmlns:cx3="http://schemas.microsoft.com/office/drawing/2016/5/9/chartex" xmlns:cx4="http://schemas.microsoft.com/office/drawing/2016/5/10/chartex" xmlns:cx5="http://schemas.microsoft.com/office/drawing/2016/5/11/chartex" xmlns:cx6="http://schemas.microsoft.com/office/drawing/2016/5/12/chartex" xmlns:cx7="http://schemas.microsoft.com/office/drawing/2016/5/13/chartex" xmlns:cx8="http://schemas.microsoft.com/office/drawing/2016/5/14/chartex" xmlns:mc="http://schemas.openxmlformats.org/markup-compatibility/2006" xmlns:aink="http://schemas.microsoft.com/office/drawing/2016/ink" xmlns:am3d="http://schemas.microsoft.com/office/drawing/2017/model3d" xmlns:o="urn:schemas-microsoft-com:office:office" xmlns:r="http://schemas.openxmlformats.org/officeDocument/2006/relationships" xmlns:m="http://schemas.openxmlformats.org/officeDocument/2006/math" xmlns:v="urn:schemas-microsoft-com:vml" xmlns:wp14="http://schemas.microsoft.com/office/word/2010/wordprocessingDrawing" xmlns:wp="http://schemas.openxmlformats.org/drawingml/2006/wordprocessingDrawing" xmlns:w10="urn:schemas-microsoft-com:office:word" xmlns:w="http://schemas.openxmlformats.org/wordprocessingml/2006/main" xmlns:w14="http://schemas.microsoft.com/office/word/2010/wordml" xmlns:w15="http://schemas.microsoft.com/office/word/2012/wordml" xmlns:w16cid="http://schemas.microsoft.com/office/word/2016/wordml/cid" xmlns:w16se="http://schemas.microsoft.com/office/word/2015/wordml/symex" xmlns:wpg="http://schemas.microsoft.com/office/word/2010/wordprocessingGroup" xmlns:wpi="http://schemas.microsoft.com/office/word/2010/wordprocessingInk" xmlns:wne="http://schemas.microsoft.com/office/word/2006/wordml" xmlns:wps="http://schemas.microsoft.com/office/word/2010/wordprocessingShape" mc:Ignorable="w14 w15 w16se w16cid wp14">
+<w:hdr xmlns:wpc="http://schemas.microsoft.com/office/word/2010/wordprocessingCanvas" xmlns:cx="http://schemas.microsoft.com/office/drawing/2014/chartex" xmlns:cx1="http://schemas.microsoft.com/office/drawing/2015/9/8/chartex" xmlns:cx2="http://schemas.microsoft.com/office/drawing/2015/10/21/chartex" xmlns:cx3="http://schemas.microsoft.com/office/drawing/2016/5/9/chartex" xmlns:cx4="http://schemas.microsoft.com/office/drawing/2016/5/10/chartex" xmlns:cx5="http://schemas.microsoft.com/office/drawing/2016/5/11/chartex" xmlns:cx6="http://schemas.microsoft.com/office/drawing/2016/5/12/chartex" xmlns:cx7="http://schemas.microsoft.com/office/drawing/2016/5/13/chartex" xmlns:cx8="http://schemas.microsoft.com/office/drawing/2016/5/14/chartex" xmlns:mc="http://schemas.openxmlformats.org/markup-compatibility/2006" xmlns:aink="http://schemas.microsoft.com/office/drawing/2016/ink" xmlns:am3d="http://schemas.microsoft.com/office/drawing/2017/model3d" xmlns:o="urn:schemas-microsoft-com:office:office" xmlns:oel="http://schemas.microsoft.com/office/2019/extlst" xmlns:r="http://schemas.openxmlformats.org/officeDocument/2006/relationships" xmlns:m="http://schemas.openxmlformats.org/officeDocument/2006/math" xmlns:v="urn:schemas-microsoft-com:vml" xmlns:wp14="http://schemas.microsoft.com/office/word/2010/wordprocessingDrawing" xmlns:wp="http://schemas.openxmlformats.org/drawingml/2006/wordprocessingDrawing" xmlns:w10="urn:schemas-microsoft-com:office:word" xmlns:w="http://schemas.openxmlformats.org/wordprocessingml/2006/main" xmlns:w14="http://schemas.microsoft.com/office/word/2010/wordml" xmlns:w15="http://schemas.microsoft.com/office/word/2012/wordml" xmlns:w16cex="http://schemas.microsoft.com/office/word/2018/wordml/cex" xmlns:w16cid="http://schemas.microsoft.com/office/word/2016/wordml/cid" xmlns:w16="http://schemas.microsoft.com/office/word/2018/wordml" xmlns:w16sdtdh="http://schemas.microsoft.com/office/word/2020/wordml/sdtdatahash" xmlns:w16se="http://schemas.microsoft.com/office/word/2015/wordml/symex" xmlns:wpg="http://schemas.microsoft.com/office/word/2010/wordprocessingGroup" xmlns:wpi="http://schemas.microsoft.com/office/word/2010/wordprocessingInk" xmlns:wne="http://schemas.microsoft.com/office/word/2006/wordml" xmlns:wps="http://schemas.microsoft.com/office/word/2010/wordprocessingShape" mc:Ignorable="w14 w15 w16se w16cid w16 w16cex w16sdtdh wp14">
   <w:tbl>
     <w:tblPr>
       <w:tblW w:w="0" w:type="auto"/>
@@ -1785,11 +1159,9 @@
             <w:ind w:left="-115"/>
             <w:jc w:val="center"/>
           </w:pPr>
-          <w:proofErr w:type="spellStart"/>
           <w:r>
             <w:t>Étlap</w:t>
           </w:r>
-          <w:proofErr w:type="spellEnd"/>
         </w:p>
       </w:tc>
       <w:tc>
@@ -1837,7 +1209,7 @@
 </file>
 
 <file path=word/numbering.xml><?xml version="1.0" encoding="utf-8"?>
-<w:numbering xmlns:wpc="http://schemas.microsoft.com/office/word/2010/wordprocessingCanvas" xmlns:cx="http://schemas.microsoft.com/office/drawing/2014/chartex" xmlns:cx1="http://schemas.microsoft.com/office/drawing/2015/9/8/chartex" xmlns:cx2="http://schemas.microsoft.com/office/drawing/2015/10/21/chartex" xmlns:cx3="http://schemas.microsoft.com/office/drawing/2016/5/9/chartex" xmlns:cx4="http://schemas.microsoft.com/office/drawing/2016/5/10/chartex" xmlns:cx5="http://schemas.microsoft.com/office/drawing/2016/5/11/chartex" xmlns:cx6="http://schemas.microsoft.com/office/drawing/2016/5/12/chartex" xmlns:cx7="http://schemas.microsoft.com/office/drawing/2016/5/13/chartex" xmlns:cx8="http://schemas.microsoft.com/office/drawing/2016/5/14/chartex" xmlns:mc="http://schemas.openxmlformats.org/markup-compatibility/2006" xmlns:aink="http://schemas.microsoft.com/office/drawing/2016/ink" xmlns:am3d="http://schemas.microsoft.com/office/drawing/2017/model3d" xmlns:o="urn:schemas-microsoft-com:office:office" xmlns:r="http://schemas.openxmlformats.org/officeDocument/2006/relationships" xmlns:m="http://schemas.openxmlformats.org/officeDocument/2006/math" xmlns:v="urn:schemas-microsoft-com:vml" xmlns:wp14="http://schemas.microsoft.com/office/word/2010/wordprocessingDrawing" xmlns:wp="http://schemas.openxmlformats.org/drawingml/2006/wordprocessingDrawing" xmlns:w10="urn:schemas-microsoft-com:office:word" xmlns:w="http://schemas.openxmlformats.org/wordprocessingml/2006/main" xmlns:w14="http://schemas.microsoft.com/office/word/2010/wordml" xmlns:w15="http://schemas.microsoft.com/office/word/2012/wordml" xmlns:w16cid="http://schemas.microsoft.com/office/word/2016/wordml/cid" xmlns:w16se="http://schemas.microsoft.com/office/word/2015/wordml/symex" xmlns:wpg="http://schemas.microsoft.com/office/word/2010/wordprocessingGroup" xmlns:wpi="http://schemas.microsoft.com/office/word/2010/wordprocessingInk" xmlns:wne="http://schemas.microsoft.com/office/word/2006/wordml" xmlns:wps="http://schemas.microsoft.com/office/word/2010/wordprocessingShape" mc:Ignorable="w14 w15 w16se w16cid wp14">
+<w:numbering xmlns:wpc="http://schemas.microsoft.com/office/word/2010/wordprocessingCanvas" xmlns:cx="http://schemas.microsoft.com/office/drawing/2014/chartex" xmlns:cx1="http://schemas.microsoft.com/office/drawing/2015/9/8/chartex" xmlns:cx2="http://schemas.microsoft.com/office/drawing/2015/10/21/chartex" xmlns:cx3="http://schemas.microsoft.com/office/drawing/2016/5/9/chartex" xmlns:cx4="http://schemas.microsoft.com/office/drawing/2016/5/10/chartex" xmlns:cx5="http://schemas.microsoft.com/office/drawing/2016/5/11/chartex" xmlns:cx6="http://schemas.microsoft.com/office/drawing/2016/5/12/chartex" xmlns:cx7="http://schemas.microsoft.com/office/drawing/2016/5/13/chartex" xmlns:cx8="http://schemas.microsoft.com/office/drawing/2016/5/14/chartex" xmlns:mc="http://schemas.openxmlformats.org/markup-compatibility/2006" xmlns:aink="http://schemas.microsoft.com/office/drawing/2016/ink" xmlns:am3d="http://schemas.microsoft.com/office/drawing/2017/model3d" xmlns:o="urn:schemas-microsoft-com:office:office" xmlns:oel="http://schemas.microsoft.com/office/2019/extlst" xmlns:r="http://schemas.openxmlformats.org/officeDocument/2006/relationships" xmlns:m="http://schemas.openxmlformats.org/officeDocument/2006/math" xmlns:v="urn:schemas-microsoft-com:vml" xmlns:wp14="http://schemas.microsoft.com/office/word/2010/wordprocessingDrawing" xmlns:wp="http://schemas.openxmlformats.org/drawingml/2006/wordprocessingDrawing" xmlns:w10="urn:schemas-microsoft-com:office:word" xmlns:w="http://schemas.openxmlformats.org/wordprocessingml/2006/main" xmlns:w14="http://schemas.microsoft.com/office/word/2010/wordml" xmlns:w15="http://schemas.microsoft.com/office/word/2012/wordml" xmlns:w16cex="http://schemas.microsoft.com/office/word/2018/wordml/cex" xmlns:w16cid="http://schemas.microsoft.com/office/word/2016/wordml/cid" xmlns:w16="http://schemas.microsoft.com/office/word/2018/wordml" xmlns:w16sdtdh="http://schemas.microsoft.com/office/word/2020/wordml/sdtdatahash" xmlns:w16se="http://schemas.microsoft.com/office/word/2015/wordml/symex" xmlns:wpg="http://schemas.microsoft.com/office/word/2010/wordprocessingGroup" xmlns:wpi="http://schemas.microsoft.com/office/word/2010/wordprocessingInk" xmlns:wne="http://schemas.microsoft.com/office/word/2006/wordml" xmlns:wps="http://schemas.microsoft.com/office/word/2010/wordprocessingShape" mc:Ignorable="w14 w15 w16se w16cid w16 w16cex w16sdtdh wp14">
   <w:abstractNum w:abstractNumId="0" w15:restartNumberingAfterBreak="0">
     <w:nsid w:val="248BEC2F"/>
     <w:multiLevelType w:val="hybridMultilevel"/>
@@ -2629,32 +2001,32 @@
       </w:rPr>
     </w:lvl>
   </w:abstractNum>
-  <w:num w:numId="1">
+  <w:num w:numId="1" w16cid:durableId="363867577">
     <w:abstractNumId w:val="5"/>
   </w:num>
-  <w:num w:numId="2">
+  <w:num w:numId="2" w16cid:durableId="1151287297">
     <w:abstractNumId w:val="4"/>
   </w:num>
-  <w:num w:numId="3">
+  <w:num w:numId="3" w16cid:durableId="512305150">
     <w:abstractNumId w:val="6"/>
   </w:num>
-  <w:num w:numId="4">
+  <w:num w:numId="4" w16cid:durableId="251282126">
     <w:abstractNumId w:val="0"/>
   </w:num>
-  <w:num w:numId="5">
+  <w:num w:numId="5" w16cid:durableId="324478951">
     <w:abstractNumId w:val="1"/>
   </w:num>
-  <w:num w:numId="6">
+  <w:num w:numId="6" w16cid:durableId="86316840">
     <w:abstractNumId w:val="3"/>
   </w:num>
-  <w:num w:numId="7">
+  <w:num w:numId="7" w16cid:durableId="1324091396">
     <w:abstractNumId w:val="2"/>
   </w:num>
 </w:numbering>
 </file>
 
 <file path=word/styles.xml><?xml version="1.0" encoding="utf-8"?>
-<w:styles xmlns:mc="http://schemas.openxmlformats.org/markup-compatibility/2006" xmlns:r="http://schemas.openxmlformats.org/officeDocument/2006/relationships" xmlns:w="http://schemas.openxmlformats.org/wordprocessingml/2006/main" xmlns:w14="http://schemas.microsoft.com/office/word/2010/wordml" xmlns:w15="http://schemas.microsoft.com/office/word/2012/wordml" xmlns:w16cid="http://schemas.microsoft.com/office/word/2016/wordml/cid" xmlns:w16se="http://schemas.microsoft.com/office/word/2015/wordml/symex" mc:Ignorable="w14 w15 w16se w16cid">
+<w:styles xmlns:mc="http://schemas.openxmlformats.org/markup-compatibility/2006" xmlns:r="http://schemas.openxmlformats.org/officeDocument/2006/relationships" xmlns:w="http://schemas.openxmlformats.org/wordprocessingml/2006/main" xmlns:w14="http://schemas.microsoft.com/office/word/2010/wordml" xmlns:w15="http://schemas.microsoft.com/office/word/2012/wordml" xmlns:w16cex="http://schemas.microsoft.com/office/word/2018/wordml/cex" xmlns:w16cid="http://schemas.microsoft.com/office/word/2016/wordml/cid" xmlns:w16="http://schemas.microsoft.com/office/word/2018/wordml" xmlns:w16sdtdh="http://schemas.microsoft.com/office/word/2020/wordml/sdtdatahash" xmlns:w16se="http://schemas.microsoft.com/office/word/2015/wordml/symex" mc:Ignorable="w14 w15 w16se w16cid w16 w16cex w16sdtdh">
   <w:docDefaults>
     <w:rPrDefault>
       <w:rPr>
@@ -2670,7 +2042,7 @@
       </w:pPr>
     </w:pPrDefault>
   </w:docDefaults>
-  <w:latentStyles w:defLockedState="0" w:defUIPriority="99" w:defSemiHidden="0" w:defUnhideWhenUsed="0" w:defQFormat="0" w:count="375">
+  <w:latentStyles w:defLockedState="0" w:defUIPriority="99" w:defSemiHidden="0" w:defUnhideWhenUsed="0" w:defQFormat="0" w:count="376">
     <w:lsdException w:name="Normal" w:uiPriority="0" w:qFormat="1"/>
     <w:lsdException w:name="heading 1" w:uiPriority="9" w:qFormat="1"/>
     <w:lsdException w:name="heading 2" w:semiHidden="1" w:uiPriority="9" w:unhideWhenUsed="1" w:qFormat="1"/>
@@ -2776,6 +2148,7 @@
     <w:lsdException w:name="HTML Sample" w:semiHidden="1" w:unhideWhenUsed="1"/>
     <w:lsdException w:name="HTML Typewriter" w:semiHidden="1" w:unhideWhenUsed="1"/>
     <w:lsdException w:name="HTML Variable" w:semiHidden="1" w:unhideWhenUsed="1"/>
+    <w:lsdException w:name="Normal Table" w:semiHidden="1" w:unhideWhenUsed="1"/>
     <w:lsdException w:name="annotation subject" w:semiHidden="1" w:unhideWhenUsed="1"/>
     <w:lsdException w:name="No List" w:semiHidden="1" w:unhideWhenUsed="1"/>
     <w:lsdException w:name="Outline List 1" w:semiHidden="1" w:unhideWhenUsed="1"/>
@@ -2819,8 +2192,10 @@
     <w:lsdException w:name="Table Elegant" w:semiHidden="1" w:unhideWhenUsed="1"/>
     <w:lsdException w:name="Table Professional" w:semiHidden="1" w:unhideWhenUsed="1"/>
     <w:lsdException w:name="Table Subtle 1" w:semiHidden="1" w:unhideWhenUsed="1"/>
+    <w:lsdException w:name="Table Subtle 2" w:semiHidden="1" w:unhideWhenUsed="1"/>
     <w:lsdException w:name="Table Web 1" w:semiHidden="1" w:unhideWhenUsed="1"/>
     <w:lsdException w:name="Table Web 2" w:semiHidden="1" w:unhideWhenUsed="1"/>
+    <w:lsdException w:name="Table Web 3" w:semiHidden="1" w:unhideWhenUsed="1"/>
     <w:lsdException w:name="Balloon Text" w:semiHidden="1" w:unhideWhenUsed="1"/>
     <w:lsdException w:name="Table Grid" w:uiPriority="39"/>
     <w:lsdException w:name="Table Theme" w:semiHidden="1" w:unhideWhenUsed="1"/>
@@ -3043,6 +2418,7 @@
     <w:lsdException w:name="Smart Hyperlink" w:semiHidden="1" w:unhideWhenUsed="1"/>
     <w:lsdException w:name="Hashtag" w:semiHidden="1" w:unhideWhenUsed="1"/>
     <w:lsdException w:name="Unresolved Mention" w:semiHidden="1" w:unhideWhenUsed="1"/>
+    <w:lsdException w:name="Smart Link" w:semiHidden="1" w:unhideWhenUsed="1"/>
   </w:latentStyles>
   <w:style w:type="paragraph" w:default="1" w:styleId="Norml">
     <w:name w:val="Normal"/>

</xml_diff>